<commit_message>
wriring questions for 9th grade
</commit_message>
<xml_diff>
--- a/24-25/samples/9th/writing/English compositions.docx
+++ b/24-25/samples/9th/writing/English compositions.docx
@@ -263,6 +263,7 @@
           <w:docPartUnique/>
         </w:docPartObj>
       </w:sdtPr>
+      <w:sdtEndPr/>
       <w:sdtContent>
         <w:p>
           <w:pPr>
@@ -413,6 +414,7 @@
                   <w:dataBinding w:prefixMappings="xmlns:ns0='http://schemas.openxmlformats.org/package/2006/metadata/core-properties' xmlns:ns1='http://purl.org/dc/elements/1.1/'" w:xpath="/ns0:coreProperties[1]/ns1:title[1]" w:storeItemID="{6C3C8BC8-F283-45AE-878A-BAB7291924A1}"/>
                   <w:text/>
                 </w:sdtPr>
+                <w:sdtEndPr/>
                 <w:sdtContent>
                   <w:p>
                     <w:pPr>
@@ -1277,6 +1279,7 @@
               </w:rPr>
               <w:t xml:space="preserve"> </w:t>
             </w:r>
+            <w:proofErr w:type="gramStart"/>
             <w:r>
               <w:rPr>
                 <w:rFonts w:asciiTheme="majorBidi" w:hAnsiTheme="majorBidi" w:cstheme="majorBidi"/>
@@ -1290,7 +1293,23 @@
                   <w14:round/>
                 </w14:textOutline>
               </w:rPr>
-              <w:t>( students' Book ) – U 1 p 17</w:t>
+              <w:t>( students</w:t>
+            </w:r>
+            <w:proofErr w:type="gramEnd"/>
+            <w:r>
+              <w:rPr>
+                <w:rFonts w:asciiTheme="majorBidi" w:hAnsiTheme="majorBidi" w:cstheme="majorBidi"/>
+                <w:bCs/>
+                <w:color w:val="000000" w:themeColor="text1"/>
+                <w:sz w:val="24"/>
+                <w:szCs w:val="24"/>
+                <w14:textOutline w14:w="0" w14:cap="flat" w14:cmpd="sng" w14:algn="ctr">
+                  <w14:noFill/>
+                  <w14:prstDash w14:val="solid"/>
+                  <w14:round/>
+                </w14:textOutline>
+              </w:rPr>
+              <w:t>' Book ) – U 1 p 17</w:t>
             </w:r>
           </w:p>
           <w:p>
@@ -1461,7 +1480,7 @@
               <w:pStyle w:val="a7"/>
               <w:spacing w:line="360" w:lineRule="auto"/>
               <w:rPr>
-                <w:rFonts w:asciiTheme="majorBidi" w:hAnsiTheme="majorBidi" w:cstheme="majorBidi" w:hint="cs"/>
+                <w:rFonts w:asciiTheme="majorBidi" w:hAnsiTheme="majorBidi" w:cstheme="majorBidi"/>
                 <w:b/>
                 <w:color w:val="000000" w:themeColor="text1"/>
                 <w:sz w:val="24"/>
@@ -1562,7 +1581,39 @@
                   <w14:round/>
                 </w14:textOutline>
               </w:rPr>
-              <w:t>don't prefer reading newspapers because we can visit the websites and read the freshest news on the Internet  using our</w:t>
+              <w:t xml:space="preserve">don't prefer reading newspapers because we can visit the websites and read the freshest news on the </w:t>
+            </w:r>
+            <w:proofErr w:type="gramStart"/>
+            <w:r>
+              <w:rPr>
+                <w:rFonts w:asciiTheme="majorBidi" w:hAnsiTheme="majorBidi" w:cstheme="majorBidi"/>
+                <w:bCs/>
+                <w:color w:val="000000" w:themeColor="text1"/>
+                <w:sz w:val="28"/>
+                <w:szCs w:val="28"/>
+                <w14:textOutline w14:w="0" w14:cap="flat" w14:cmpd="sng" w14:algn="ctr">
+                  <w14:noFill/>
+                  <w14:prstDash w14:val="solid"/>
+                  <w14:round/>
+                </w14:textOutline>
+              </w:rPr>
+              <w:t>Internet  using</w:t>
+            </w:r>
+            <w:proofErr w:type="gramEnd"/>
+            <w:r>
+              <w:rPr>
+                <w:rFonts w:asciiTheme="majorBidi" w:hAnsiTheme="majorBidi" w:cstheme="majorBidi"/>
+                <w:bCs/>
+                <w:color w:val="000000" w:themeColor="text1"/>
+                <w:sz w:val="28"/>
+                <w:szCs w:val="28"/>
+                <w14:textOutline w14:w="0" w14:cap="flat" w14:cmpd="sng" w14:algn="ctr">
+                  <w14:noFill/>
+                  <w14:prstDash w14:val="solid"/>
+                  <w14:round/>
+                </w14:textOutline>
+              </w:rPr>
+              <w:t xml:space="preserve"> our</w:t>
             </w:r>
             <w:r>
               <w:rPr>
@@ -1634,7 +1685,7 @@
             <w:pPr>
               <w:spacing w:line="360" w:lineRule="auto"/>
               <w:rPr>
-                <w:rFonts w:asciiTheme="majorBidi" w:hAnsiTheme="majorBidi" w:cstheme="majorBidi" w:hint="cs"/>
+                <w:rFonts w:asciiTheme="majorBidi" w:hAnsiTheme="majorBidi" w:cstheme="majorBidi"/>
                 <w:b/>
                 <w:color w:val="000000" w:themeColor="text1"/>
                 <w:sz w:val="28"/>
@@ -1661,7 +1712,75 @@
                   <w14:round/>
                 </w14:textOutline>
               </w:rPr>
-              <w:t xml:space="preserve">أنا لا أفضل قراءة الجريدة لأنه بإمكاننا زيارة مواقع الانترنت و قراءة الأخبار الجديدة على الانترنت باستخدام جوالاتنا متى ما نريد ( في أي وقت نريد ). على العكس، الجرائد ليست متوفرة في كل  لحظة . الانترنت يمكنه </w:t>
+              <w:t xml:space="preserve">أنا لا أفضل قراءة الجريدة لأنه بإمكاننا زيارة مواقع الانترنت و قراءة الأخبار الجديدة على الانترنت باستخدام جوالاتنا متى ما نريد </w:t>
+            </w:r>
+            <w:proofErr w:type="gramStart"/>
+            <w:r>
+              <w:rPr>
+                <w:rFonts w:asciiTheme="majorBidi" w:hAnsiTheme="majorBidi" w:cstheme="majorBidi" w:hint="cs"/>
+                <w:b/>
+                <w:color w:val="000000" w:themeColor="text1"/>
+                <w:sz w:val="28"/>
+                <w:szCs w:val="28"/>
+                <w:rtl/>
+                <w14:textOutline w14:w="0" w14:cap="flat" w14:cmpd="sng" w14:algn="ctr">
+                  <w14:noFill/>
+                  <w14:prstDash w14:val="solid"/>
+                  <w14:round/>
+                </w14:textOutline>
+              </w:rPr>
+              <w:t>( في</w:t>
+            </w:r>
+            <w:proofErr w:type="gramEnd"/>
+            <w:r>
+              <w:rPr>
+                <w:rFonts w:asciiTheme="majorBidi" w:hAnsiTheme="majorBidi" w:cstheme="majorBidi" w:hint="cs"/>
+                <w:b/>
+                <w:color w:val="000000" w:themeColor="text1"/>
+                <w:sz w:val="28"/>
+                <w:szCs w:val="28"/>
+                <w:rtl/>
+                <w14:textOutline w14:w="0" w14:cap="flat" w14:cmpd="sng" w14:algn="ctr">
+                  <w14:noFill/>
+                  <w14:prstDash w14:val="solid"/>
+                  <w14:round/>
+                </w14:textOutline>
+              </w:rPr>
+              <w:t xml:space="preserve"> أي وقت نريد ). على العكس، الجرائد ليست متوفرة في </w:t>
+            </w:r>
+            <w:proofErr w:type="gramStart"/>
+            <w:r>
+              <w:rPr>
+                <w:rFonts w:asciiTheme="majorBidi" w:hAnsiTheme="majorBidi" w:cstheme="majorBidi" w:hint="cs"/>
+                <w:b/>
+                <w:color w:val="000000" w:themeColor="text1"/>
+                <w:sz w:val="28"/>
+                <w:szCs w:val="28"/>
+                <w:rtl/>
+                <w14:textOutline w14:w="0" w14:cap="flat" w14:cmpd="sng" w14:algn="ctr">
+                  <w14:noFill/>
+                  <w14:prstDash w14:val="solid"/>
+                  <w14:round/>
+                </w14:textOutline>
+              </w:rPr>
+              <w:t>كل  لحظة</w:t>
+            </w:r>
+            <w:proofErr w:type="gramEnd"/>
+            <w:r>
+              <w:rPr>
+                <w:rFonts w:asciiTheme="majorBidi" w:hAnsiTheme="majorBidi" w:cstheme="majorBidi" w:hint="cs"/>
+                <w:b/>
+                <w:color w:val="000000" w:themeColor="text1"/>
+                <w:sz w:val="28"/>
+                <w:szCs w:val="28"/>
+                <w:rtl/>
+                <w14:textOutline w14:w="0" w14:cap="flat" w14:cmpd="sng" w14:algn="ctr">
+                  <w14:noFill/>
+                  <w14:prstDash w14:val="solid"/>
+                  <w14:round/>
+                </w14:textOutline>
+              </w:rPr>
+              <w:t xml:space="preserve"> . الانترنت يمكنه </w:t>
             </w:r>
             <w:r>
               <w:rPr>
@@ -2181,9 +2300,6 @@
   <w:p>
     <w:pPr>
       <w:pStyle w:val="a3"/>
-      <w:pBdr>
-        <w:bottom w:val="double" w:sz="6" w:space="1" w:color="auto"/>
-      </w:pBdr>
       <w:bidi w:val="0"/>
       <w:jc w:val="center"/>
       <w:rPr>
@@ -2199,25 +2315,93 @@
         <w:rFonts w:asciiTheme="majorBidi" w:hAnsiTheme="majorBidi" w:cstheme="majorBidi"/>
         <w:b/>
         <w:bCs/>
+        <w:noProof/>
         <w:sz w:val="40"/>
         <w:szCs w:val="40"/>
       </w:rPr>
-      <w:t>English Writing</w:t>
+      <mc:AlternateContent>
+        <mc:Choice Requires="wps">
+          <w:drawing>
+            <wp:anchor distT="0" distB="0" distL="114300" distR="114300" simplePos="0" relativeHeight="251661312" behindDoc="0" locked="0" layoutInCell="1" allowOverlap="1" wp14:anchorId="60FA5A48" wp14:editId="64641C2B">
+              <wp:simplePos x="0" y="0"/>
+              <wp:positionH relativeFrom="margin">
+                <wp:posOffset>4224271</wp:posOffset>
+              </wp:positionH>
+              <wp:positionV relativeFrom="paragraph">
+                <wp:posOffset>-6013674</wp:posOffset>
+              </wp:positionV>
+              <wp:extent cx="1640341" cy="12418974"/>
+              <wp:effectExtent l="59055" t="645795" r="0" b="0"/>
+              <wp:wrapNone/>
+              <wp:docPr id="5" name="مثلث قائم الزاوية 5"/>
+              <wp:cNvGraphicFramePr/>
+              <a:graphic xmlns:a="http://schemas.openxmlformats.org/drawingml/2006/main">
+                <a:graphicData uri="http://schemas.microsoft.com/office/word/2010/wordprocessingShape">
+                  <wps:wsp>
+                    <wps:cNvSpPr/>
+                    <wps:spPr>
+                      <a:xfrm rot="5752324">
+                        <a:off x="0" y="0"/>
+                        <a:ext cx="1640341" cy="12418974"/>
+                      </a:xfrm>
+                      <a:prstGeom prst="rtTriangle">
+                        <a:avLst/>
+                      </a:prstGeom>
+                      <a:solidFill>
+                        <a:schemeClr val="accent4">
+                          <a:alpha val="50000"/>
+                        </a:schemeClr>
+                      </a:solidFill>
+                      <a:ln>
+                        <a:noFill/>
+                      </a:ln>
+                    </wps:spPr>
+                    <wps:style>
+                      <a:lnRef idx="0">
+                        <a:scrgbClr r="0" g="0" b="0"/>
+                      </a:lnRef>
+                      <a:fillRef idx="0">
+                        <a:scrgbClr r="0" g="0" b="0"/>
+                      </a:fillRef>
+                      <a:effectRef idx="0">
+                        <a:scrgbClr r="0" g="0" b="0"/>
+                      </a:effectRef>
+                      <a:fontRef idx="minor">
+                        <a:schemeClr val="lt1"/>
+                      </a:fontRef>
+                    </wps:style>
+                    <wps:bodyPr rot="0" spcFirstLastPara="0" vertOverflow="overflow" horzOverflow="overflow" vert="horz" wrap="square" lIns="91440" tIns="45720" rIns="91440" bIns="45720" numCol="1" spcCol="0" rtlCol="1" fromWordArt="0" anchor="ctr" anchorCtr="0" forceAA="0" compatLnSpc="1">
+                      <a:prstTxWarp prst="textNoShape">
+                        <a:avLst/>
+                      </a:prstTxWarp>
+                      <a:noAutofit/>
+                    </wps:bodyPr>
+                  </wps:wsp>
+                </a:graphicData>
+              </a:graphic>
+              <wp14:sizeRelH relativeFrom="margin">
+                <wp14:pctWidth>0</wp14:pctWidth>
+              </wp14:sizeRelH>
+              <wp14:sizeRelV relativeFrom="margin">
+                <wp14:pctHeight>0</wp14:pctHeight>
+              </wp14:sizeRelV>
+            </wp:anchor>
+          </w:drawing>
+        </mc:Choice>
+        <mc:Fallback>
+          <w:pict>
+            <v:shapetype w14:anchorId="2BD593A9" id="_x0000_t6" coordsize="21600,21600" o:spt="6" path="m,l,21600r21600,xe">
+              <v:stroke joinstyle="miter"/>
+              <v:path gradientshapeok="t" o:connecttype="custom" o:connectlocs="0,0;0,10800;0,21600;10800,21600;21600,21600;10800,10800" textboxrect="1800,12600,12600,19800"/>
+            </v:shapetype>
+            <v:shape id="مثلث قائم الزاوية 5" o:spid="_x0000_s1026" type="#_x0000_t6" style="position:absolute;left:0;text-align:left;margin-left:332.6pt;margin-top:-473.5pt;width:129.15pt;height:977.85pt;rotation:6283072fd;z-index:251661312;visibility:visible;mso-wrap-style:square;mso-width-percent:0;mso-height-percent:0;mso-wrap-distance-left:9pt;mso-wrap-distance-top:0;mso-wrap-distance-right:9pt;mso-wrap-distance-bottom:0;mso-position-horizontal:absolute;mso-position-horizontal-relative:margin;mso-position-vertical:absolute;mso-position-vertical-relative:text;mso-width-percent:0;mso-height-percent:0;mso-width-relative:margin;mso-height-relative:margin;v-text-anchor:middle" o:gfxdata="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" fillcolor="#ffc000 [3207]" stroked="f">
+              <v:fill opacity="32896f"/>
+              <w10:wrap anchorx="margin"/>
+            </v:shape>
+          </w:pict>
+        </mc:Fallback>
+      </mc:AlternateContent>
     </w:r>
-  </w:p>
-  <w:p>
-    <w:pPr>
-      <w:pStyle w:val="a3"/>
-      <w:bidi w:val="0"/>
-      <w:jc w:val="center"/>
-      <w:rPr>
-        <w:rFonts w:asciiTheme="majorBidi" w:hAnsiTheme="majorBidi" w:cstheme="majorBidi"/>
-        <w:b/>
-        <w:bCs/>
-        <w:sz w:val="40"/>
-        <w:szCs w:val="40"/>
-      </w:rPr>
-    </w:pPr>
   </w:p>
 </w:hdr>
 </file>
@@ -3109,7 +3293,9 @@
   </w:compat>
   <w:rsids>
     <w:rsidRoot w:val="0072548C"/>
+    <w:rsid w:val="000C33A2"/>
     <w:rsid w:val="0072548C"/>
+    <w:rsid w:val="009D706D"/>
     <w:rsid w:val="00B7628E"/>
   </w:rsids>
   <m:mathPr>
@@ -3562,36 +3748,8 @@
     <w:semiHidden/>
     <w:unhideWhenUsed/>
   </w:style>
-  <w:style w:type="paragraph" w:customStyle="1" w:styleId="3BDC652E8A4240E5BB9CB3F9AC395813">
-    <w:name w:val="3BDC652E8A4240E5BB9CB3F9AC395813"/>
-    <w:rsid w:val="0072548C"/>
-    <w:pPr>
-      <w:bidi/>
-    </w:pPr>
-  </w:style>
   <w:style w:type="paragraph" w:customStyle="1" w:styleId="3C6A61D7B8CA4F6BB07B795CA2E60722">
     <w:name w:val="3C6A61D7B8CA4F6BB07B795CA2E60722"/>
-    <w:rsid w:val="0072548C"/>
-    <w:pPr>
-      <w:bidi/>
-    </w:pPr>
-  </w:style>
-  <w:style w:type="paragraph" w:customStyle="1" w:styleId="3B74739740474CD8901A677AA9AB12B2">
-    <w:name w:val="3B74739740474CD8901A677AA9AB12B2"/>
-    <w:rsid w:val="0072548C"/>
-    <w:pPr>
-      <w:bidi/>
-    </w:pPr>
-  </w:style>
-  <w:style w:type="paragraph" w:customStyle="1" w:styleId="8B57BA4346BD4FF79DE6F85AFEB4B7F4">
-    <w:name w:val="8B57BA4346BD4FF79DE6F85AFEB4B7F4"/>
-    <w:rsid w:val="0072548C"/>
-    <w:pPr>
-      <w:bidi/>
-    </w:pPr>
-  </w:style>
-  <w:style w:type="paragraph" w:customStyle="1" w:styleId="A6488307598647E28549A11BDA4599CE">
-    <w:name w:val="A6488307598647E28549A11BDA4599CE"/>
     <w:rsid w:val="0072548C"/>
     <w:pPr>
       <w:bidi/>

</xml_diff>